<commit_message>
IRB Form and Research Development Landing Page Updates
</commit_message>
<xml_diff>
--- a/forms/Social-BehavioralConsentTemplate.docx
+++ b/forms/Social-BehavioralConsentTemplate.docx
@@ -32,6 +32,8 @@
           <w:rFonts w:asciiTheme="minorHAnsi" w:hAnsiTheme="minorHAnsi"/>
         </w:rPr>
       </w:pPr>
+      <w:bookmarkStart w:id="0" w:name="_GoBack"/>
+      <w:bookmarkEnd w:id="0"/>
     </w:p>
     <w:p>
       <w:pPr>
@@ -922,23 +924,7 @@
           <w:i/>
           <w:highlight w:val="yellow"/>
         </w:rPr>
-        <w:t xml:space="preserve"> </w:t>
-      </w:r>
-      <w:r>
-        <w:rPr>
-          <w:rFonts w:asciiTheme="minorHAnsi" w:hAnsiTheme="minorHAnsi"/>
-          <w:i/>
-          <w:highlight w:val="yellow"/>
-        </w:rPr>
-        <w:t xml:space="preserve">Edit the content of this section appropriately. </w:t>
-      </w:r>
-      <w:r>
-        <w:rPr>
-          <w:rFonts w:asciiTheme="minorHAnsi" w:hAnsiTheme="minorHAnsi"/>
-          <w:i/>
-          <w:highlight w:val="yellow"/>
-        </w:rPr>
-        <w:t xml:space="preserve"> </w:t>
+        <w:t xml:space="preserve"> Edit the content of this section appropriately.  </w:t>
       </w:r>
       <w:r>
         <w:rPr>
@@ -1741,18 +1727,8 @@
           <w:b/>
           <w:bCs/>
         </w:rPr>
-        <w:t xml:space="preserve">nformation that may be </w:t>
-      </w:r>
-      <w:proofErr w:type="gramStart"/>
-      <w:r>
-        <w:rPr>
-          <w:rFonts w:asciiTheme="minorHAnsi" w:hAnsiTheme="minorHAnsi"/>
-          <w:b/>
-          <w:bCs/>
-        </w:rPr>
-        <w:t>Released</w:t>
-      </w:r>
-      <w:proofErr w:type="gramEnd"/>
+        <w:t>nformation that may be Released</w:t>
+      </w:r>
     </w:p>
     <w:p>
       <w:pPr>
@@ -1824,7 +1800,7 @@
                 </w:ffData>
               </w:fldChar>
             </w:r>
-            <w:bookmarkStart w:id="0" w:name="Check1"/>
+            <w:bookmarkStart w:id="1" w:name="Check1"/>
             <w:r>
               <w:rPr>
                 <w:rFonts w:asciiTheme="minorHAnsi" w:hAnsiTheme="minorHAnsi"/>
@@ -1852,7 +1828,7 @@
               </w:rPr>
               <w:fldChar w:fldCharType="end"/>
             </w:r>
-            <w:bookmarkEnd w:id="0"/>
+            <w:bookmarkEnd w:id="1"/>
             <w:r>
               <w:rPr>
                 <w:rFonts w:asciiTheme="minorHAnsi" w:hAnsiTheme="minorHAnsi"/>
@@ -1891,7 +1867,7 @@
                 </w:ffData>
               </w:fldChar>
             </w:r>
-            <w:bookmarkStart w:id="1" w:name="Check5"/>
+            <w:bookmarkStart w:id="2" w:name="Check5"/>
             <w:r>
               <w:rPr>
                 <w:rFonts w:asciiTheme="minorHAnsi" w:hAnsiTheme="minorHAnsi"/>
@@ -1919,7 +1895,7 @@
               </w:rPr>
               <w:fldChar w:fldCharType="end"/>
             </w:r>
-            <w:bookmarkEnd w:id="1"/>
+            <w:bookmarkEnd w:id="2"/>
             <w:r>
               <w:rPr>
                 <w:rFonts w:asciiTheme="minorHAnsi" w:hAnsiTheme="minorHAnsi"/>
@@ -1957,7 +1933,7 @@
                 </w:ffData>
               </w:fldChar>
             </w:r>
-            <w:bookmarkStart w:id="2" w:name="Check9"/>
+            <w:bookmarkStart w:id="3" w:name="Check9"/>
             <w:r>
               <w:rPr>
                 <w:rFonts w:asciiTheme="minorHAnsi" w:hAnsiTheme="minorHAnsi"/>
@@ -1985,7 +1961,7 @@
               </w:rPr>
               <w:fldChar w:fldCharType="end"/>
             </w:r>
-            <w:bookmarkEnd w:id="2"/>
+            <w:bookmarkEnd w:id="3"/>
             <w:r>
               <w:rPr>
                 <w:rFonts w:asciiTheme="minorHAnsi" w:hAnsiTheme="minorHAnsi"/>
@@ -2025,7 +2001,7 @@
                 </w:ffData>
               </w:fldChar>
             </w:r>
-            <w:bookmarkStart w:id="3" w:name="Check2"/>
+            <w:bookmarkStart w:id="4" w:name="Check2"/>
             <w:r>
               <w:rPr>
                 <w:rFonts w:asciiTheme="minorHAnsi" w:hAnsiTheme="minorHAnsi"/>
@@ -2053,7 +2029,7 @@
               </w:rPr>
               <w:fldChar w:fldCharType="end"/>
             </w:r>
-            <w:bookmarkEnd w:id="3"/>
+            <w:bookmarkEnd w:id="4"/>
             <w:r>
               <w:rPr>
                 <w:rFonts w:asciiTheme="minorHAnsi" w:hAnsiTheme="minorHAnsi"/>
@@ -2092,7 +2068,7 @@
                 </w:ffData>
               </w:fldChar>
             </w:r>
-            <w:bookmarkStart w:id="4" w:name="Check6"/>
+            <w:bookmarkStart w:id="5" w:name="Check6"/>
             <w:r>
               <w:rPr>
                 <w:rFonts w:asciiTheme="minorHAnsi" w:hAnsiTheme="minorHAnsi"/>
@@ -2120,7 +2096,7 @@
               </w:rPr>
               <w:fldChar w:fldCharType="end"/>
             </w:r>
-            <w:bookmarkEnd w:id="4"/>
+            <w:bookmarkEnd w:id="5"/>
             <w:r>
               <w:rPr>
                 <w:rFonts w:asciiTheme="minorHAnsi" w:hAnsiTheme="minorHAnsi"/>
@@ -2158,7 +2134,7 @@
                 </w:ffData>
               </w:fldChar>
             </w:r>
-            <w:bookmarkStart w:id="5" w:name="Check10"/>
+            <w:bookmarkStart w:id="6" w:name="Check10"/>
             <w:r>
               <w:rPr>
                 <w:rFonts w:asciiTheme="minorHAnsi" w:hAnsiTheme="minorHAnsi"/>
@@ -2186,7 +2162,7 @@
               </w:rPr>
               <w:fldChar w:fldCharType="end"/>
             </w:r>
-            <w:bookmarkEnd w:id="5"/>
+            <w:bookmarkEnd w:id="6"/>
             <w:r>
               <w:rPr>
                 <w:rFonts w:asciiTheme="minorHAnsi" w:hAnsiTheme="minorHAnsi"/>
@@ -2226,7 +2202,7 @@
                 </w:ffData>
               </w:fldChar>
             </w:r>
-            <w:bookmarkStart w:id="6" w:name="Check3"/>
+            <w:bookmarkStart w:id="7" w:name="Check3"/>
             <w:r>
               <w:rPr>
                 <w:rFonts w:asciiTheme="minorHAnsi" w:hAnsiTheme="minorHAnsi"/>
@@ -2254,7 +2230,7 @@
               </w:rPr>
               <w:fldChar w:fldCharType="end"/>
             </w:r>
-            <w:bookmarkEnd w:id="6"/>
+            <w:bookmarkEnd w:id="7"/>
             <w:r>
               <w:rPr>
                 <w:rFonts w:asciiTheme="minorHAnsi" w:hAnsiTheme="minorHAnsi"/>
@@ -2293,7 +2269,7 @@
                 </w:ffData>
               </w:fldChar>
             </w:r>
-            <w:bookmarkStart w:id="7" w:name="Check7"/>
+            <w:bookmarkStart w:id="8" w:name="Check7"/>
             <w:r>
               <w:rPr>
                 <w:rFonts w:asciiTheme="minorHAnsi" w:hAnsiTheme="minorHAnsi"/>
@@ -2321,7 +2297,7 @@
               </w:rPr>
               <w:fldChar w:fldCharType="end"/>
             </w:r>
-            <w:bookmarkEnd w:id="7"/>
+            <w:bookmarkEnd w:id="8"/>
             <w:r>
               <w:rPr>
                 <w:rFonts w:asciiTheme="minorHAnsi" w:hAnsiTheme="minorHAnsi"/>
@@ -2359,7 +2335,7 @@
                 </w:ffData>
               </w:fldChar>
             </w:r>
-            <w:bookmarkStart w:id="8" w:name="Check11"/>
+            <w:bookmarkStart w:id="9" w:name="Check11"/>
             <w:r>
               <w:rPr>
                 <w:rFonts w:asciiTheme="minorHAnsi" w:hAnsiTheme="minorHAnsi"/>
@@ -2387,7 +2363,7 @@
               </w:rPr>
               <w:fldChar w:fldCharType="end"/>
             </w:r>
-            <w:bookmarkEnd w:id="8"/>
+            <w:bookmarkEnd w:id="9"/>
             <w:r>
               <w:rPr>
                 <w:rFonts w:asciiTheme="minorHAnsi" w:hAnsiTheme="minorHAnsi"/>
@@ -2427,7 +2403,7 @@
                 </w:ffData>
               </w:fldChar>
             </w:r>
-            <w:bookmarkStart w:id="9" w:name="Check4"/>
+            <w:bookmarkStart w:id="10" w:name="Check4"/>
             <w:r>
               <w:rPr>
                 <w:rFonts w:asciiTheme="minorHAnsi" w:hAnsiTheme="minorHAnsi"/>
@@ -2455,7 +2431,7 @@
               </w:rPr>
               <w:fldChar w:fldCharType="end"/>
             </w:r>
-            <w:bookmarkEnd w:id="9"/>
+            <w:bookmarkEnd w:id="10"/>
             <w:r>
               <w:rPr>
                 <w:rFonts w:asciiTheme="minorHAnsi" w:hAnsiTheme="minorHAnsi"/>
@@ -2494,7 +2470,7 @@
                 </w:ffData>
               </w:fldChar>
             </w:r>
-            <w:bookmarkStart w:id="10" w:name="Check8"/>
+            <w:bookmarkStart w:id="11" w:name="Check8"/>
             <w:r>
               <w:rPr>
                 <w:rFonts w:asciiTheme="minorHAnsi" w:hAnsiTheme="minorHAnsi"/>
@@ -2522,7 +2498,7 @@
               </w:rPr>
               <w:fldChar w:fldCharType="end"/>
             </w:r>
-            <w:bookmarkEnd w:id="10"/>
+            <w:bookmarkEnd w:id="11"/>
             <w:r>
               <w:rPr>
                 <w:rFonts w:asciiTheme="minorHAnsi" w:hAnsiTheme="minorHAnsi"/>
@@ -2560,7 +2536,7 @@
                 </w:ffData>
               </w:fldChar>
             </w:r>
-            <w:bookmarkStart w:id="11" w:name="Check12"/>
+            <w:bookmarkStart w:id="12" w:name="Check12"/>
             <w:r>
               <w:rPr>
                 <w:rFonts w:asciiTheme="minorHAnsi" w:hAnsiTheme="minorHAnsi"/>
@@ -2588,7 +2564,7 @@
               </w:rPr>
               <w:fldChar w:fldCharType="end"/>
             </w:r>
-            <w:bookmarkEnd w:id="11"/>
+            <w:bookmarkEnd w:id="12"/>
             <w:r>
               <w:rPr>
                 <w:rFonts w:asciiTheme="minorHAnsi" w:hAnsiTheme="minorHAnsi"/>
@@ -2629,7 +2605,7 @@
                 </w:ffData>
               </w:fldChar>
             </w:r>
-            <w:bookmarkStart w:id="12" w:name="Check22"/>
+            <w:bookmarkStart w:id="13" w:name="Check22"/>
             <w:r>
               <w:rPr>
                 <w:rFonts w:asciiTheme="minorHAnsi" w:hAnsiTheme="minorHAnsi"/>
@@ -2657,7 +2633,7 @@
               </w:rPr>
               <w:fldChar w:fldCharType="end"/>
             </w:r>
-            <w:bookmarkEnd w:id="12"/>
+            <w:bookmarkEnd w:id="13"/>
             <w:r>
               <w:rPr>
                 <w:rFonts w:asciiTheme="minorHAnsi" w:hAnsiTheme="minorHAnsi"/>
@@ -2696,7 +2672,7 @@
                 </w:ffData>
               </w:fldChar>
             </w:r>
-            <w:bookmarkStart w:id="13" w:name="Check24"/>
+            <w:bookmarkStart w:id="14" w:name="Check24"/>
             <w:r>
               <w:rPr>
                 <w:rFonts w:asciiTheme="minorHAnsi" w:hAnsiTheme="minorHAnsi"/>
@@ -2724,7 +2700,7 @@
               </w:rPr>
               <w:fldChar w:fldCharType="end"/>
             </w:r>
-            <w:bookmarkEnd w:id="13"/>
+            <w:bookmarkEnd w:id="14"/>
             <w:r>
               <w:rPr>
                 <w:rFonts w:asciiTheme="minorHAnsi" w:hAnsiTheme="minorHAnsi"/>
@@ -2765,7 +2741,7 @@
                 </w:ffData>
               </w:fldChar>
             </w:r>
-            <w:bookmarkStart w:id="14" w:name="Check23"/>
+            <w:bookmarkStart w:id="15" w:name="Check23"/>
             <w:r>
               <w:rPr>
                 <w:rFonts w:asciiTheme="minorHAnsi" w:hAnsiTheme="minorHAnsi"/>
@@ -2793,7 +2769,7 @@
               </w:rPr>
               <w:fldChar w:fldCharType="end"/>
             </w:r>
-            <w:bookmarkEnd w:id="14"/>
+            <w:bookmarkEnd w:id="15"/>
             <w:r>
               <w:rPr>
                 <w:rFonts w:asciiTheme="minorHAnsi" w:hAnsiTheme="minorHAnsi"/>
@@ -2832,7 +2808,7 @@
                 </w:ffData>
               </w:fldChar>
             </w:r>
-            <w:bookmarkStart w:id="15" w:name="Check25"/>
+            <w:bookmarkStart w:id="16" w:name="Check25"/>
             <w:r>
               <w:rPr>
                 <w:rFonts w:asciiTheme="minorHAnsi" w:hAnsiTheme="minorHAnsi"/>
@@ -2860,7 +2836,7 @@
               </w:rPr>
               <w:fldChar w:fldCharType="end"/>
             </w:r>
-            <w:bookmarkEnd w:id="15"/>
+            <w:bookmarkEnd w:id="16"/>
             <w:r>
               <w:rPr>
                 <w:rFonts w:asciiTheme="minorHAnsi" w:hAnsiTheme="minorHAnsi"/>
@@ -2901,7 +2877,7 @@
                 </w:ffData>
               </w:fldChar>
             </w:r>
-            <w:bookmarkStart w:id="16" w:name="Check13"/>
+            <w:bookmarkStart w:id="17" w:name="Check13"/>
             <w:r>
               <w:rPr>
                 <w:rFonts w:asciiTheme="minorHAnsi" w:hAnsiTheme="minorHAnsi"/>
@@ -2929,7 +2905,7 @@
               </w:rPr>
               <w:fldChar w:fldCharType="end"/>
             </w:r>
-            <w:bookmarkEnd w:id="16"/>
+            <w:bookmarkEnd w:id="17"/>
             <w:r>
               <w:rPr>
                 <w:rFonts w:asciiTheme="minorHAnsi" w:hAnsiTheme="minorHAnsi"/>
@@ -2951,7 +2927,7 @@
                 </w:ffData>
               </w:fldChar>
             </w:r>
-            <w:bookmarkStart w:id="17" w:name="Text4"/>
+            <w:bookmarkStart w:id="18" w:name="Text4"/>
             <w:r>
               <w:rPr>
                 <w:rFonts w:asciiTheme="minorHAnsi" w:hAnsiTheme="minorHAnsi"/>
@@ -3019,7 +2995,7 @@
               </w:rPr>
               <w:fldChar w:fldCharType="end"/>
             </w:r>
-            <w:bookmarkEnd w:id="17"/>
+            <w:bookmarkEnd w:id="18"/>
           </w:p>
         </w:tc>
       </w:tr>
@@ -4017,27 +3993,13 @@
           <w:rFonts w:asciiTheme="minorHAnsi" w:hAnsiTheme="minorHAnsi"/>
           <w:highlight w:val="yellow"/>
         </w:rPr>
-        <w:t>that you are required by law to report that information to the appropriate authorities.</w:t>
+        <w:t xml:space="preserve">that you are required by law to report that information to the appropriate authorities.]  </w:t>
       </w:r>
       <w:r>
         <w:rPr>
           <w:rFonts w:asciiTheme="minorHAnsi" w:hAnsiTheme="minorHAnsi"/>
           <w:highlight w:val="yellow"/>
         </w:rPr>
-        <w:t>]</w:t>
-      </w:r>
-      <w:r>
-        <w:rPr>
-          <w:rFonts w:asciiTheme="minorHAnsi" w:hAnsiTheme="minorHAnsi"/>
-          <w:highlight w:val="yellow"/>
-        </w:rPr>
-        <w:t xml:space="preserve">  </w:t>
-      </w:r>
-      <w:r>
-        <w:rPr>
-          <w:rFonts w:asciiTheme="minorHAnsi" w:hAnsiTheme="minorHAnsi"/>
-          <w:highlight w:val="yellow"/>
-        </w:rPr>
         <w:t>Ex:</w:t>
       </w:r>
       <w:r>
@@ -4051,28 +4013,7 @@
           <w:rFonts w:asciiTheme="minorHAnsi" w:hAnsiTheme="minorHAnsi"/>
           <w:i w:val="0"/>
         </w:rPr>
-        <w:t>If, as part of this research, we learn about real or suspected child or elder abuse</w:t>
-      </w:r>
-      <w:r>
-        <w:rPr>
-          <w:rFonts w:asciiTheme="minorHAnsi" w:hAnsiTheme="minorHAnsi"/>
-          <w:i w:val="0"/>
-        </w:rPr>
-        <w:t>, the law says that we have to let people in authority kno</w:t>
-      </w:r>
-      <w:r>
-        <w:rPr>
-          <w:rFonts w:asciiTheme="minorHAnsi" w:hAnsiTheme="minorHAnsi"/>
-          <w:i w:val="0"/>
-        </w:rPr>
-        <w:t>w so they can protect the person(s) at risk</w:t>
-      </w:r>
-      <w:r>
-        <w:rPr>
-          <w:rFonts w:asciiTheme="minorHAnsi" w:hAnsiTheme="minorHAnsi"/>
-          <w:i w:val="0"/>
-        </w:rPr>
-        <w:t>.</w:t>
+        <w:t>If, as part of this research, we learn about real or suspected child or elder abuse, the law says that we have to let people in authority know so they can protect the person(s) at risk.</w:t>
       </w:r>
       <w:r>
         <w:rPr>
@@ -4416,19 +4357,8 @@
           <w:highlight w:val="yellow"/>
           <w:u w:val="single"/>
         </w:rPr>
-        <w:t xml:space="preserve"> in its </w:t>
-      </w:r>
-      <w:proofErr w:type="gramStart"/>
-      <w:r>
-        <w:rPr>
-          <w:rFonts w:asciiTheme="minorHAnsi" w:hAnsiTheme="minorHAnsi"/>
-          <w:i/>
-          <w:highlight w:val="yellow"/>
-          <w:u w:val="single"/>
-        </w:rPr>
-        <w:t>entirety</w:t>
-      </w:r>
-      <w:proofErr w:type="gramEnd"/>
+        <w:t xml:space="preserve"> in its entirety</w:t>
+      </w:r>
       <w:r>
         <w:rPr>
           <w:rFonts w:asciiTheme="minorHAnsi" w:hAnsiTheme="minorHAnsi"/>
@@ -4499,23 +4429,7 @@
           <w:rFonts w:asciiTheme="minorHAnsi" w:hAnsiTheme="minorHAnsi"/>
           <w:color w:val="000000"/>
         </w:rPr>
-        <w:t xml:space="preserve">, as required by U.S. Law.  This Web site will not include information that can identify you.  At most, the Website will include a summary of the results.  You can search this Web site at </w:t>
-      </w:r>
-      <w:proofErr w:type="spellStart"/>
-      <w:r>
-        <w:rPr>
-          <w:rFonts w:asciiTheme="minorHAnsi" w:hAnsiTheme="minorHAnsi"/>
-          <w:color w:val="000000"/>
-        </w:rPr>
-        <w:t>anytime</w:t>
-      </w:r>
-      <w:proofErr w:type="spellEnd"/>
-      <w:r>
-        <w:rPr>
-          <w:rFonts w:asciiTheme="minorHAnsi" w:hAnsiTheme="minorHAnsi"/>
-          <w:color w:val="000000"/>
-        </w:rPr>
-        <w:t>.</w:t>
+        <w:t>, as required by U.S. Law.  This Web site will not include information that can identify you.  At most, the Website will include a summary of the results.  You can search this Web site at anytime.</w:t>
       </w:r>
     </w:p>
     <w:p>
@@ -4576,8 +4490,6 @@
           <w:b/>
         </w:rPr>
       </w:pPr>
-      <w:bookmarkStart w:id="18" w:name="_GoBack"/>
-      <w:bookmarkEnd w:id="18"/>
       <w:r>
         <w:rPr>
           <w:rFonts w:asciiTheme="minorHAnsi" w:hAnsiTheme="minorHAnsi"/>
@@ -5108,29 +5020,15 @@
           <w:rFonts w:asciiTheme="minorHAnsi" w:hAnsiTheme="minorHAnsi"/>
         </w:rPr>
         <w:tab/>
-      </w:r>
-      <w:proofErr w:type="gramStart"/>
-      <w:r>
-        <w:rPr>
-          <w:rFonts w:asciiTheme="minorHAnsi" w:hAnsiTheme="minorHAnsi"/>
-        </w:rPr>
         <w:t>initial</w:t>
       </w:r>
-      <w:proofErr w:type="gramEnd"/>
       <w:r>
         <w:rPr>
           <w:rFonts w:asciiTheme="minorHAnsi" w:hAnsiTheme="minorHAnsi"/>
         </w:rPr>
         <w:tab/>
-      </w:r>
-      <w:proofErr w:type="spellStart"/>
-      <w:r>
-        <w:rPr>
-          <w:rFonts w:asciiTheme="minorHAnsi" w:hAnsiTheme="minorHAnsi"/>
-        </w:rPr>
         <w:t>initial</w:t>
       </w:r>
-      <w:proofErr w:type="spellEnd"/>
     </w:p>
     <w:p>
       <w:pPr>
@@ -5239,29 +5137,15 @@
           <w:rFonts w:asciiTheme="minorHAnsi" w:hAnsiTheme="minorHAnsi"/>
         </w:rPr>
         <w:tab/>
-      </w:r>
-      <w:proofErr w:type="gramStart"/>
-      <w:r>
-        <w:rPr>
-          <w:rFonts w:asciiTheme="minorHAnsi" w:hAnsiTheme="minorHAnsi"/>
-        </w:rPr>
         <w:t>initial</w:t>
       </w:r>
-      <w:proofErr w:type="gramEnd"/>
       <w:r>
         <w:rPr>
           <w:rFonts w:asciiTheme="minorHAnsi" w:hAnsiTheme="minorHAnsi"/>
         </w:rPr>
         <w:tab/>
-      </w:r>
-      <w:proofErr w:type="spellStart"/>
-      <w:r>
-        <w:rPr>
-          <w:rFonts w:asciiTheme="minorHAnsi" w:hAnsiTheme="minorHAnsi"/>
-        </w:rPr>
         <w:t>initial</w:t>
       </w:r>
-      <w:proofErr w:type="spellEnd"/>
     </w:p>
     <w:p>
       <w:pPr>
@@ -5532,23 +5416,7 @@
           <w:rFonts w:asciiTheme="minorHAnsi" w:hAnsiTheme="minorHAnsi"/>
           <w:i/>
         </w:rPr>
-        <w:t>§46.116(a</w:t>
-      </w:r>
-      <w:proofErr w:type="gramStart"/>
-      <w:r>
-        <w:rPr>
-          <w:rFonts w:asciiTheme="minorHAnsi" w:hAnsiTheme="minorHAnsi"/>
-          <w:i/>
-        </w:rPr>
-        <w:t>)(</w:t>
-      </w:r>
-      <w:proofErr w:type="gramEnd"/>
-      <w:r>
-        <w:rPr>
-          <w:rFonts w:asciiTheme="minorHAnsi" w:hAnsiTheme="minorHAnsi"/>
-          <w:i/>
-        </w:rPr>
-        <w:t>6)</w:t>
+        <w:t>§46.116(a)(6)</w:t>
       </w:r>
       <w:r>
         <w:rPr>
@@ -5864,19 +5732,11 @@
           <w:rFonts w:asciiTheme="minorHAnsi" w:hAnsiTheme="minorHAnsi"/>
         </w:rPr>
       </w:pPr>
-      <w:proofErr w:type="gramStart"/>
-      <w:r>
-        <w:rPr>
-          <w:rFonts w:asciiTheme="minorHAnsi" w:hAnsiTheme="minorHAnsi"/>
-        </w:rPr>
-        <w:t>administrative</w:t>
-      </w:r>
-      <w:proofErr w:type="gramEnd"/>
-      <w:r>
-        <w:rPr>
-          <w:rFonts w:asciiTheme="minorHAnsi" w:hAnsiTheme="minorHAnsi"/>
-        </w:rPr>
-        <w:t xml:space="preserve"> reasons require your withdrawal.</w:t>
+      <w:r>
+        <w:rPr>
+          <w:rFonts w:asciiTheme="minorHAnsi" w:hAnsiTheme="minorHAnsi"/>
+        </w:rPr>
+        <w:t>administrative reasons require your withdrawal.</w:t>
       </w:r>
     </w:p>
     <w:p>
@@ -5898,7 +5758,6 @@
           <w:rFonts w:asciiTheme="minorHAnsi" w:hAnsiTheme="minorHAnsi"/>
         </w:rPr>
       </w:pPr>
-      <w:proofErr w:type="gramStart"/>
       <w:r>
         <w:rPr>
           <w:rFonts w:asciiTheme="minorHAnsi" w:hAnsiTheme="minorHAnsi"/>
@@ -5947,7 +5806,6 @@
         </w:rPr>
         <w:t>]</w:t>
       </w:r>
-      <w:proofErr w:type="gramEnd"/>
       <w:r>
         <w:rPr>
           <w:rFonts w:asciiTheme="minorHAnsi" w:hAnsiTheme="minorHAnsi"/>
@@ -6684,7 +6542,35 @@
           <w:rFonts w:asciiTheme="minorHAnsi" w:hAnsiTheme="minorHAnsi"/>
           <w:iCs/>
         </w:rPr>
-        <w:t xml:space="preserve">ontact this number for general questions, concerns or complaints about research. </w:t>
+        <w:t>ontact this number</w:t>
+      </w:r>
+      <w:r>
+        <w:rPr>
+          <w:rFonts w:asciiTheme="minorHAnsi" w:hAnsiTheme="minorHAnsi"/>
+          <w:iCs/>
+        </w:rPr>
+        <w:t xml:space="preserve"> to ask</w:t>
+      </w:r>
+      <w:r>
+        <w:rPr>
+          <w:rFonts w:asciiTheme="minorHAnsi" w:hAnsiTheme="minorHAnsi"/>
+          <w:iCs/>
+        </w:rPr>
+        <w:t xml:space="preserve"> general questions, </w:t>
+      </w:r>
+      <w:r>
+        <w:rPr>
+          <w:rFonts w:asciiTheme="minorHAnsi" w:hAnsiTheme="minorHAnsi"/>
+          <w:iCs/>
+        </w:rPr>
+        <w:t xml:space="preserve">to obtain information or offer input, and to express </w:t>
+      </w:r>
+      <w:r>
+        <w:rPr>
+          <w:rFonts w:asciiTheme="minorHAnsi" w:hAnsiTheme="minorHAnsi"/>
+          <w:iCs/>
+        </w:rPr>
+        <w:t xml:space="preserve">concerns or complaints about research. </w:t>
       </w:r>
       <w:r>
         <w:rPr>
@@ -6824,7 +6710,16 @@
           <w:i/>
           <w:iCs/>
         </w:rPr>
-        <w:t xml:space="preserve">I have been given the chance to read this consent form. I understand the information about this study. Questions that I wanted to ask about the study have been answered. My signature says that I am willing to participate </w:t>
+        <w:t xml:space="preserve">I have been given the chance to read this consent form. I understand the information about this study. Questions that I wanted to ask about the study have been answered. </w:t>
+      </w:r>
+      <w:r>
+        <w:rPr>
+          <w:rFonts w:asciiTheme="minorHAnsi" w:hAnsiTheme="minorHAnsi"/>
+          <w:i/>
+          <w:iCs/>
+        </w:rPr>
+        <w:lastRenderedPageBreak/>
+        <w:t xml:space="preserve">My signature says that I am willing to participate </w:t>
       </w:r>
       <w:r>
         <w:rPr>
@@ -6877,7 +6772,6 @@
           <w:i w:val="0"/>
           <w:iCs w:val="0"/>
         </w:rPr>
-        <w:lastRenderedPageBreak/>
         <w:t xml:space="preserve"> </w:t>
       </w:r>
     </w:p>
@@ -7602,6 +7496,7 @@
         <w:rPr>
           <w:rFonts w:asciiTheme="minorHAnsi" w:hAnsiTheme="minorHAnsi"/>
         </w:rPr>
+        <w:lastRenderedPageBreak/>
         <w:t>________________________________________________ ________________</w:t>
       </w:r>
     </w:p>
@@ -7654,7 +7549,6 @@
         <w:rPr>
           <w:rFonts w:asciiTheme="minorHAnsi" w:hAnsiTheme="minorHAnsi"/>
         </w:rPr>
-        <w:lastRenderedPageBreak/>
         <w:t xml:space="preserve">Discussion / Witness </w:t>
       </w:r>
     </w:p>
@@ -8069,7 +7963,7 @@
         <w:sz w:val="20"/>
         <w:szCs w:val="20"/>
       </w:rPr>
-      <w:t>6</w:t>
+      <w:t>10</w:t>
     </w:r>
     <w:r>
       <w:rPr>
@@ -10648,7 +10542,7 @@
 </file>
 
 <file path=customXml/itemProps1.xml><?xml version="1.0" encoding="utf-8"?>
-<ds:datastoreItem xmlns:ds="http://schemas.openxmlformats.org/officeDocument/2006/customXml" ds:itemID="{5CDEF7B4-54C5-4845-B5CF-2B3618C6A679}">
+<ds:datastoreItem xmlns:ds="http://schemas.openxmlformats.org/officeDocument/2006/customXml" ds:itemID="{418953A9-57B9-432C-8FFF-0DD0A54E13CC}">
   <ds:schemaRefs>
     <ds:schemaRef ds:uri="http://schemas.openxmlformats.org/officeDocument/2006/bibliography"/>
   </ds:schemaRefs>

</xml_diff>

<commit_message>
Integrity & Compliance and Forms Updates
</commit_message>
<xml_diff>
--- a/forms/Social-BehavioralConsentTemplate.docx
+++ b/forms/Social-BehavioralConsentTemplate.docx
@@ -32,8 +32,6 @@
           <w:rFonts w:asciiTheme="minorHAnsi" w:hAnsiTheme="minorHAnsi"/>
         </w:rPr>
       </w:pPr>
-      <w:bookmarkStart w:id="0" w:name="_GoBack"/>
-      <w:bookmarkEnd w:id="0"/>
     </w:p>
     <w:p>
       <w:pPr>
@@ -1800,7 +1798,7 @@
                 </w:ffData>
               </w:fldChar>
             </w:r>
-            <w:bookmarkStart w:id="1" w:name="Check1"/>
+            <w:bookmarkStart w:id="0" w:name="Check1"/>
             <w:r>
               <w:rPr>
                 <w:rFonts w:asciiTheme="minorHAnsi" w:hAnsiTheme="minorHAnsi"/>
@@ -1828,7 +1826,7 @@
               </w:rPr>
               <w:fldChar w:fldCharType="end"/>
             </w:r>
-            <w:bookmarkEnd w:id="1"/>
+            <w:bookmarkEnd w:id="0"/>
             <w:r>
               <w:rPr>
                 <w:rFonts w:asciiTheme="minorHAnsi" w:hAnsiTheme="minorHAnsi"/>
@@ -1867,7 +1865,7 @@
                 </w:ffData>
               </w:fldChar>
             </w:r>
-            <w:bookmarkStart w:id="2" w:name="Check5"/>
+            <w:bookmarkStart w:id="1" w:name="Check5"/>
             <w:r>
               <w:rPr>
                 <w:rFonts w:asciiTheme="minorHAnsi" w:hAnsiTheme="minorHAnsi"/>
@@ -1895,7 +1893,7 @@
               </w:rPr>
               <w:fldChar w:fldCharType="end"/>
             </w:r>
-            <w:bookmarkEnd w:id="2"/>
+            <w:bookmarkEnd w:id="1"/>
             <w:r>
               <w:rPr>
                 <w:rFonts w:asciiTheme="minorHAnsi" w:hAnsiTheme="minorHAnsi"/>
@@ -1933,7 +1931,7 @@
                 </w:ffData>
               </w:fldChar>
             </w:r>
-            <w:bookmarkStart w:id="3" w:name="Check9"/>
+            <w:bookmarkStart w:id="2" w:name="Check9"/>
             <w:r>
               <w:rPr>
                 <w:rFonts w:asciiTheme="minorHAnsi" w:hAnsiTheme="minorHAnsi"/>
@@ -1961,7 +1959,7 @@
               </w:rPr>
               <w:fldChar w:fldCharType="end"/>
             </w:r>
-            <w:bookmarkEnd w:id="3"/>
+            <w:bookmarkEnd w:id="2"/>
             <w:r>
               <w:rPr>
                 <w:rFonts w:asciiTheme="minorHAnsi" w:hAnsiTheme="minorHAnsi"/>
@@ -2001,7 +1999,7 @@
                 </w:ffData>
               </w:fldChar>
             </w:r>
-            <w:bookmarkStart w:id="4" w:name="Check2"/>
+            <w:bookmarkStart w:id="3" w:name="Check2"/>
             <w:r>
               <w:rPr>
                 <w:rFonts w:asciiTheme="minorHAnsi" w:hAnsiTheme="minorHAnsi"/>
@@ -2029,7 +2027,7 @@
               </w:rPr>
               <w:fldChar w:fldCharType="end"/>
             </w:r>
-            <w:bookmarkEnd w:id="4"/>
+            <w:bookmarkEnd w:id="3"/>
             <w:r>
               <w:rPr>
                 <w:rFonts w:asciiTheme="minorHAnsi" w:hAnsiTheme="minorHAnsi"/>
@@ -2068,7 +2066,7 @@
                 </w:ffData>
               </w:fldChar>
             </w:r>
-            <w:bookmarkStart w:id="5" w:name="Check6"/>
+            <w:bookmarkStart w:id="4" w:name="Check6"/>
             <w:r>
               <w:rPr>
                 <w:rFonts w:asciiTheme="minorHAnsi" w:hAnsiTheme="minorHAnsi"/>
@@ -2096,7 +2094,7 @@
               </w:rPr>
               <w:fldChar w:fldCharType="end"/>
             </w:r>
-            <w:bookmarkEnd w:id="5"/>
+            <w:bookmarkEnd w:id="4"/>
             <w:r>
               <w:rPr>
                 <w:rFonts w:asciiTheme="minorHAnsi" w:hAnsiTheme="minorHAnsi"/>
@@ -2134,7 +2132,7 @@
                 </w:ffData>
               </w:fldChar>
             </w:r>
-            <w:bookmarkStart w:id="6" w:name="Check10"/>
+            <w:bookmarkStart w:id="5" w:name="Check10"/>
             <w:r>
               <w:rPr>
                 <w:rFonts w:asciiTheme="minorHAnsi" w:hAnsiTheme="minorHAnsi"/>
@@ -2162,7 +2160,7 @@
               </w:rPr>
               <w:fldChar w:fldCharType="end"/>
             </w:r>
-            <w:bookmarkEnd w:id="6"/>
+            <w:bookmarkEnd w:id="5"/>
             <w:r>
               <w:rPr>
                 <w:rFonts w:asciiTheme="minorHAnsi" w:hAnsiTheme="minorHAnsi"/>
@@ -2202,7 +2200,7 @@
                 </w:ffData>
               </w:fldChar>
             </w:r>
-            <w:bookmarkStart w:id="7" w:name="Check3"/>
+            <w:bookmarkStart w:id="6" w:name="Check3"/>
             <w:r>
               <w:rPr>
                 <w:rFonts w:asciiTheme="minorHAnsi" w:hAnsiTheme="minorHAnsi"/>
@@ -2230,7 +2228,7 @@
               </w:rPr>
               <w:fldChar w:fldCharType="end"/>
             </w:r>
-            <w:bookmarkEnd w:id="7"/>
+            <w:bookmarkEnd w:id="6"/>
             <w:r>
               <w:rPr>
                 <w:rFonts w:asciiTheme="minorHAnsi" w:hAnsiTheme="minorHAnsi"/>
@@ -2269,7 +2267,7 @@
                 </w:ffData>
               </w:fldChar>
             </w:r>
-            <w:bookmarkStart w:id="8" w:name="Check7"/>
+            <w:bookmarkStart w:id="7" w:name="Check7"/>
             <w:r>
               <w:rPr>
                 <w:rFonts w:asciiTheme="minorHAnsi" w:hAnsiTheme="minorHAnsi"/>
@@ -2297,7 +2295,7 @@
               </w:rPr>
               <w:fldChar w:fldCharType="end"/>
             </w:r>
-            <w:bookmarkEnd w:id="8"/>
+            <w:bookmarkEnd w:id="7"/>
             <w:r>
               <w:rPr>
                 <w:rFonts w:asciiTheme="minorHAnsi" w:hAnsiTheme="minorHAnsi"/>
@@ -2335,7 +2333,7 @@
                 </w:ffData>
               </w:fldChar>
             </w:r>
-            <w:bookmarkStart w:id="9" w:name="Check11"/>
+            <w:bookmarkStart w:id="8" w:name="Check11"/>
             <w:r>
               <w:rPr>
                 <w:rFonts w:asciiTheme="minorHAnsi" w:hAnsiTheme="minorHAnsi"/>
@@ -2363,7 +2361,7 @@
               </w:rPr>
               <w:fldChar w:fldCharType="end"/>
             </w:r>
-            <w:bookmarkEnd w:id="9"/>
+            <w:bookmarkEnd w:id="8"/>
             <w:r>
               <w:rPr>
                 <w:rFonts w:asciiTheme="minorHAnsi" w:hAnsiTheme="minorHAnsi"/>
@@ -2403,7 +2401,7 @@
                 </w:ffData>
               </w:fldChar>
             </w:r>
-            <w:bookmarkStart w:id="10" w:name="Check4"/>
+            <w:bookmarkStart w:id="9" w:name="Check4"/>
             <w:r>
               <w:rPr>
                 <w:rFonts w:asciiTheme="minorHAnsi" w:hAnsiTheme="minorHAnsi"/>
@@ -2431,7 +2429,7 @@
               </w:rPr>
               <w:fldChar w:fldCharType="end"/>
             </w:r>
-            <w:bookmarkEnd w:id="10"/>
+            <w:bookmarkEnd w:id="9"/>
             <w:r>
               <w:rPr>
                 <w:rFonts w:asciiTheme="minorHAnsi" w:hAnsiTheme="minorHAnsi"/>
@@ -2470,7 +2468,7 @@
                 </w:ffData>
               </w:fldChar>
             </w:r>
-            <w:bookmarkStart w:id="11" w:name="Check8"/>
+            <w:bookmarkStart w:id="10" w:name="Check8"/>
             <w:r>
               <w:rPr>
                 <w:rFonts w:asciiTheme="minorHAnsi" w:hAnsiTheme="minorHAnsi"/>
@@ -2498,7 +2496,7 @@
               </w:rPr>
               <w:fldChar w:fldCharType="end"/>
             </w:r>
-            <w:bookmarkEnd w:id="11"/>
+            <w:bookmarkEnd w:id="10"/>
             <w:r>
               <w:rPr>
                 <w:rFonts w:asciiTheme="minorHAnsi" w:hAnsiTheme="minorHAnsi"/>
@@ -2536,7 +2534,7 @@
                 </w:ffData>
               </w:fldChar>
             </w:r>
-            <w:bookmarkStart w:id="12" w:name="Check12"/>
+            <w:bookmarkStart w:id="11" w:name="Check12"/>
             <w:r>
               <w:rPr>
                 <w:rFonts w:asciiTheme="minorHAnsi" w:hAnsiTheme="minorHAnsi"/>
@@ -2564,7 +2562,7 @@
               </w:rPr>
               <w:fldChar w:fldCharType="end"/>
             </w:r>
-            <w:bookmarkEnd w:id="12"/>
+            <w:bookmarkEnd w:id="11"/>
             <w:r>
               <w:rPr>
                 <w:rFonts w:asciiTheme="minorHAnsi" w:hAnsiTheme="minorHAnsi"/>
@@ -2605,7 +2603,7 @@
                 </w:ffData>
               </w:fldChar>
             </w:r>
-            <w:bookmarkStart w:id="13" w:name="Check22"/>
+            <w:bookmarkStart w:id="12" w:name="Check22"/>
             <w:r>
               <w:rPr>
                 <w:rFonts w:asciiTheme="minorHAnsi" w:hAnsiTheme="minorHAnsi"/>
@@ -2633,7 +2631,7 @@
               </w:rPr>
               <w:fldChar w:fldCharType="end"/>
             </w:r>
-            <w:bookmarkEnd w:id="13"/>
+            <w:bookmarkEnd w:id="12"/>
             <w:r>
               <w:rPr>
                 <w:rFonts w:asciiTheme="minorHAnsi" w:hAnsiTheme="minorHAnsi"/>
@@ -2672,7 +2670,7 @@
                 </w:ffData>
               </w:fldChar>
             </w:r>
-            <w:bookmarkStart w:id="14" w:name="Check24"/>
+            <w:bookmarkStart w:id="13" w:name="Check24"/>
             <w:r>
               <w:rPr>
                 <w:rFonts w:asciiTheme="minorHAnsi" w:hAnsiTheme="minorHAnsi"/>
@@ -2700,7 +2698,7 @@
               </w:rPr>
               <w:fldChar w:fldCharType="end"/>
             </w:r>
-            <w:bookmarkEnd w:id="14"/>
+            <w:bookmarkEnd w:id="13"/>
             <w:r>
               <w:rPr>
                 <w:rFonts w:asciiTheme="minorHAnsi" w:hAnsiTheme="minorHAnsi"/>
@@ -2741,7 +2739,7 @@
                 </w:ffData>
               </w:fldChar>
             </w:r>
-            <w:bookmarkStart w:id="15" w:name="Check23"/>
+            <w:bookmarkStart w:id="14" w:name="Check23"/>
             <w:r>
               <w:rPr>
                 <w:rFonts w:asciiTheme="minorHAnsi" w:hAnsiTheme="minorHAnsi"/>
@@ -2769,7 +2767,7 @@
               </w:rPr>
               <w:fldChar w:fldCharType="end"/>
             </w:r>
-            <w:bookmarkEnd w:id="15"/>
+            <w:bookmarkEnd w:id="14"/>
             <w:r>
               <w:rPr>
                 <w:rFonts w:asciiTheme="minorHAnsi" w:hAnsiTheme="minorHAnsi"/>
@@ -2808,7 +2806,7 @@
                 </w:ffData>
               </w:fldChar>
             </w:r>
-            <w:bookmarkStart w:id="16" w:name="Check25"/>
+            <w:bookmarkStart w:id="15" w:name="Check25"/>
             <w:r>
               <w:rPr>
                 <w:rFonts w:asciiTheme="minorHAnsi" w:hAnsiTheme="minorHAnsi"/>
@@ -2836,7 +2834,7 @@
               </w:rPr>
               <w:fldChar w:fldCharType="end"/>
             </w:r>
-            <w:bookmarkEnd w:id="16"/>
+            <w:bookmarkEnd w:id="15"/>
             <w:r>
               <w:rPr>
                 <w:rFonts w:asciiTheme="minorHAnsi" w:hAnsiTheme="minorHAnsi"/>
@@ -2877,7 +2875,7 @@
                 </w:ffData>
               </w:fldChar>
             </w:r>
-            <w:bookmarkStart w:id="17" w:name="Check13"/>
+            <w:bookmarkStart w:id="16" w:name="Check13"/>
             <w:r>
               <w:rPr>
                 <w:rFonts w:asciiTheme="minorHAnsi" w:hAnsiTheme="minorHAnsi"/>
@@ -2905,7 +2903,7 @@
               </w:rPr>
               <w:fldChar w:fldCharType="end"/>
             </w:r>
-            <w:bookmarkEnd w:id="17"/>
+            <w:bookmarkEnd w:id="16"/>
             <w:r>
               <w:rPr>
                 <w:rFonts w:asciiTheme="minorHAnsi" w:hAnsiTheme="minorHAnsi"/>
@@ -2927,7 +2925,7 @@
                 </w:ffData>
               </w:fldChar>
             </w:r>
-            <w:bookmarkStart w:id="18" w:name="Text4"/>
+            <w:bookmarkStart w:id="17" w:name="Text4"/>
             <w:r>
               <w:rPr>
                 <w:rFonts w:asciiTheme="minorHAnsi" w:hAnsiTheme="minorHAnsi"/>
@@ -2995,14 +2993,377 @@
               </w:rPr>
               <w:fldChar w:fldCharType="end"/>
             </w:r>
-            <w:bookmarkEnd w:id="18"/>
+            <w:bookmarkEnd w:id="17"/>
           </w:p>
         </w:tc>
       </w:tr>
     </w:tbl>
     <w:p>
       <w:pPr>
+        <w:rPr>
+          <w:rFonts w:asciiTheme="minorHAnsi" w:eastAsiaTheme="majorEastAsia" w:hAnsiTheme="minorHAnsi"/>
+          <w:b/>
+          <w:bCs/>
+          <w:szCs w:val="22"/>
+        </w:rPr>
+      </w:pPr>
+    </w:p>
+    <w:p>
+      <w:pPr>
+        <w:rPr>
+          <w:rFonts w:asciiTheme="minorHAnsi" w:hAnsiTheme="minorHAnsi"/>
+          <w:b/>
+          <w:bCs/>
+        </w:rPr>
+      </w:pPr>
+      <w:r>
+        <w:rPr>
+          <w:rFonts w:asciiTheme="minorHAnsi" w:hAnsiTheme="minorHAnsi"/>
+          <w:b/>
+          <w:bCs/>
+        </w:rPr>
+        <w:t xml:space="preserve">Expiration of This Authorization  </w:t>
+      </w:r>
+    </w:p>
+    <w:p>
+      <w:pPr>
+        <w:rPr>
+          <w:rFonts w:asciiTheme="minorHAnsi" w:hAnsiTheme="minorHAnsi"/>
+          <w:i/>
+        </w:rPr>
+      </w:pPr>
+      <w:r>
+        <w:rPr>
+          <w:rFonts w:asciiTheme="minorHAnsi" w:hAnsiTheme="minorHAnsi"/>
+          <w:b/>
+          <w:bCs/>
+          <w:i/>
+          <w:highlight w:val="yellow"/>
+        </w:rPr>
+        <w:t>[</w:t>
+      </w:r>
+      <w:r>
+        <w:rPr>
+          <w:rFonts w:asciiTheme="minorHAnsi" w:hAnsiTheme="minorHAnsi"/>
+          <w:i/>
+          <w:highlight w:val="yellow"/>
+        </w:rPr>
+        <w:t>This section to be filled out by the Principal Investigator</w:t>
+      </w:r>
+      <w:r>
+        <w:rPr>
+          <w:rFonts w:asciiTheme="minorHAnsi" w:hAnsiTheme="minorHAnsi"/>
+          <w:i/>
+          <w:highlight w:val="yellow"/>
+        </w:rPr>
+        <w:t xml:space="preserve"> </w:t>
+      </w:r>
+      <w:r>
+        <w:rPr>
+          <w:rFonts w:asciiTheme="minorHAnsi" w:hAnsiTheme="minorHAnsi"/>
+          <w:i/>
+          <w:highlight w:val="yellow"/>
+        </w:rPr>
+        <w:t>– double click on the boxes to insert a check</w:t>
+      </w:r>
+      <w:r>
+        <w:rPr>
+          <w:rFonts w:asciiTheme="minorHAnsi" w:hAnsiTheme="minorHAnsi"/>
+          <w:i/>
+          <w:highlight w:val="yellow"/>
+        </w:rPr>
+        <w:t>]</w:t>
+      </w:r>
+    </w:p>
+    <w:p>
+      <w:pPr>
+        <w:rPr>
+          <w:rFonts w:asciiTheme="minorHAnsi" w:hAnsiTheme="minorHAnsi"/>
+          <w:b/>
+          <w:bCs/>
+        </w:rPr>
+      </w:pPr>
+    </w:p>
+    <w:tbl>
+      <w:tblPr>
+        <w:tblStyle w:val="TableGrid"/>
+        <w:tblW w:w="0" w:type="auto"/>
+        <w:tblBorders>
+          <w:top w:val="none" w:sz="0" w:space="0" w:color="auto"/>
+          <w:left w:val="none" w:sz="0" w:space="0" w:color="auto"/>
+          <w:bottom w:val="none" w:sz="0" w:space="0" w:color="auto"/>
+          <w:right w:val="none" w:sz="0" w:space="0" w:color="auto"/>
+          <w:insideH w:val="none" w:sz="0" w:space="0" w:color="auto"/>
+          <w:insideV w:val="none" w:sz="0" w:space="0" w:color="auto"/>
+        </w:tblBorders>
+        <w:tblLook w:val="04A0" w:firstRow="1" w:lastRow="0" w:firstColumn="1" w:lastColumn="0" w:noHBand="0" w:noVBand="1"/>
+      </w:tblPr>
+      <w:tblGrid>
+        <w:gridCol w:w="8856"/>
+      </w:tblGrid>
+      <w:tr>
+        <w:tc>
+          <w:tcPr>
+            <w:tcW w:w="10008" w:type="dxa"/>
+          </w:tcPr>
+          <w:p>
+            <w:pPr>
+              <w:ind w:left="360" w:hanging="360"/>
+              <w:rPr>
+                <w:rFonts w:asciiTheme="minorHAnsi" w:hAnsiTheme="minorHAnsi"/>
+              </w:rPr>
+            </w:pPr>
+            <w:r>
+              <w:rPr>
+                <w:rFonts w:asciiTheme="minorHAnsi" w:hAnsiTheme="minorHAnsi"/>
+              </w:rPr>
+              <w:fldChar w:fldCharType="begin">
+                <w:ffData>
+                  <w:name w:val="Check19"/>
+                  <w:enabled/>
+                  <w:calcOnExit w:val="0"/>
+                  <w:checkBox>
+                    <w:sizeAuto/>
+                    <w:default w:val="0"/>
+                  </w:checkBox>
+                </w:ffData>
+              </w:fldChar>
+            </w:r>
+            <w:bookmarkStart w:id="18" w:name="Check19"/>
+            <w:r>
+              <w:rPr>
+                <w:rFonts w:asciiTheme="minorHAnsi" w:hAnsiTheme="minorHAnsi"/>
+              </w:rPr>
+              <w:instrText xml:space="preserve"> FORMCHECKBOX </w:instrText>
+            </w:r>
+            <w:r>
+              <w:rPr>
+                <w:rFonts w:asciiTheme="minorHAnsi" w:hAnsiTheme="minorHAnsi"/>
+              </w:rPr>
+            </w:r>
+            <w:r>
+              <w:rPr>
+                <w:rFonts w:asciiTheme="minorHAnsi" w:hAnsiTheme="minorHAnsi"/>
+              </w:rPr>
+              <w:fldChar w:fldCharType="separate"/>
+            </w:r>
+            <w:r>
+              <w:rPr>
+                <w:rFonts w:asciiTheme="minorHAnsi" w:hAnsiTheme="minorHAnsi"/>
+              </w:rPr>
+              <w:fldChar w:fldCharType="end"/>
+            </w:r>
+            <w:bookmarkEnd w:id="18"/>
+            <w:r>
+              <w:rPr>
+                <w:rFonts w:asciiTheme="minorHAnsi" w:hAnsiTheme="minorHAnsi"/>
+              </w:rPr>
+              <w:t xml:space="preserve"> This authorization will expire when the research study is closed, or there is no need to review, analyze and consider the data generated by the research project, whichever is later.</w:t>
+            </w:r>
+          </w:p>
+        </w:tc>
+      </w:tr>
+      <w:tr>
+        <w:tc>
+          <w:tcPr>
+            <w:tcW w:w="10008" w:type="dxa"/>
+          </w:tcPr>
+          <w:p>
+            <w:pPr>
+              <w:rPr>
+                <w:rFonts w:asciiTheme="minorHAnsi" w:hAnsiTheme="minorHAnsi"/>
+              </w:rPr>
+            </w:pPr>
+            <w:r>
+              <w:rPr>
+                <w:rFonts w:asciiTheme="minorHAnsi" w:hAnsiTheme="minorHAnsi"/>
+              </w:rPr>
+              <w:fldChar w:fldCharType="begin">
+                <w:ffData>
+                  <w:name w:val="Check20"/>
+                  <w:enabled/>
+                  <w:calcOnExit w:val="0"/>
+                  <w:checkBox>
+                    <w:sizeAuto/>
+                    <w:default w:val="0"/>
+                  </w:checkBox>
+                </w:ffData>
+              </w:fldChar>
+            </w:r>
+            <w:bookmarkStart w:id="19" w:name="Check20"/>
+            <w:r>
+              <w:rPr>
+                <w:rFonts w:asciiTheme="minorHAnsi" w:hAnsiTheme="minorHAnsi"/>
+              </w:rPr>
+              <w:instrText xml:space="preserve"> FORMCHECKBOX </w:instrText>
+            </w:r>
+            <w:r>
+              <w:rPr>
+                <w:rFonts w:asciiTheme="minorHAnsi" w:hAnsiTheme="minorHAnsi"/>
+              </w:rPr>
+            </w:r>
+            <w:r>
+              <w:rPr>
+                <w:rFonts w:asciiTheme="minorHAnsi" w:hAnsiTheme="minorHAnsi"/>
+              </w:rPr>
+              <w:fldChar w:fldCharType="separate"/>
+            </w:r>
+            <w:r>
+              <w:rPr>
+                <w:rFonts w:asciiTheme="minorHAnsi" w:hAnsiTheme="minorHAnsi"/>
+              </w:rPr>
+              <w:fldChar w:fldCharType="end"/>
+            </w:r>
+            <w:bookmarkEnd w:id="19"/>
+            <w:r>
+              <w:rPr>
+                <w:rFonts w:asciiTheme="minorHAnsi" w:hAnsiTheme="minorHAnsi"/>
+              </w:rPr>
+              <w:t xml:space="preserve"> This research study involves the use of a Data or Tissue Repository (bank) and will never expire.</w:t>
+            </w:r>
+          </w:p>
+        </w:tc>
+      </w:tr>
+      <w:tr>
+        <w:trPr>
+          <w:trHeight w:val="80"/>
+        </w:trPr>
+        <w:tc>
+          <w:tcPr>
+            <w:tcW w:w="10008" w:type="dxa"/>
+          </w:tcPr>
+          <w:p>
+            <w:pPr>
+              <w:rPr>
+                <w:rFonts w:asciiTheme="minorHAnsi" w:hAnsiTheme="minorHAnsi"/>
+              </w:rPr>
+            </w:pPr>
+            <w:r>
+              <w:rPr>
+                <w:rFonts w:asciiTheme="minorHAnsi" w:hAnsiTheme="minorHAnsi"/>
+              </w:rPr>
+              <w:fldChar w:fldCharType="begin">
+                <w:ffData>
+                  <w:name w:val="Check21"/>
+                  <w:enabled/>
+                  <w:calcOnExit w:val="0"/>
+                  <w:checkBox>
+                    <w:sizeAuto/>
+                    <w:default w:val="0"/>
+                  </w:checkBox>
+                </w:ffData>
+              </w:fldChar>
+            </w:r>
+            <w:bookmarkStart w:id="20" w:name="Check21"/>
+            <w:r>
+              <w:rPr>
+                <w:rFonts w:asciiTheme="minorHAnsi" w:hAnsiTheme="minorHAnsi"/>
+              </w:rPr>
+              <w:instrText xml:space="preserve"> FORMCHECKBOX </w:instrText>
+            </w:r>
+            <w:r>
+              <w:rPr>
+                <w:rFonts w:asciiTheme="minorHAnsi" w:hAnsiTheme="minorHAnsi"/>
+              </w:rPr>
+            </w:r>
+            <w:r>
+              <w:rPr>
+                <w:rFonts w:asciiTheme="minorHAnsi" w:hAnsiTheme="minorHAnsi"/>
+              </w:rPr>
+              <w:fldChar w:fldCharType="separate"/>
+            </w:r>
+            <w:r>
+              <w:rPr>
+                <w:rFonts w:asciiTheme="minorHAnsi" w:hAnsiTheme="minorHAnsi"/>
+              </w:rPr>
+              <w:fldChar w:fldCharType="end"/>
+            </w:r>
+            <w:bookmarkEnd w:id="20"/>
+            <w:r>
+              <w:rPr>
+                <w:rFonts w:asciiTheme="minorHAnsi" w:hAnsiTheme="minorHAnsi"/>
+              </w:rPr>
+              <w:t xml:space="preserve">  Other (specify):  </w:t>
+            </w:r>
+            <w:r>
+              <w:rPr>
+                <w:rFonts w:asciiTheme="minorHAnsi" w:hAnsiTheme="minorHAnsi"/>
+              </w:rPr>
+              <w:fldChar w:fldCharType="begin">
+                <w:ffData>
+                  <w:name w:val="Text5"/>
+                  <w:enabled/>
+                  <w:calcOnExit w:val="0"/>
+                  <w:textInput/>
+                </w:ffData>
+              </w:fldChar>
+            </w:r>
+            <w:r>
+              <w:rPr>
+                <w:rFonts w:asciiTheme="minorHAnsi" w:hAnsiTheme="minorHAnsi"/>
+              </w:rPr>
+              <w:instrText xml:space="preserve"> FORMTEXT </w:instrText>
+            </w:r>
+            <w:r>
+              <w:rPr>
+                <w:rFonts w:asciiTheme="minorHAnsi" w:hAnsiTheme="minorHAnsi"/>
+              </w:rPr>
+            </w:r>
+            <w:r>
+              <w:rPr>
+                <w:rFonts w:asciiTheme="minorHAnsi" w:hAnsiTheme="minorHAnsi"/>
+              </w:rPr>
+              <w:fldChar w:fldCharType="separate"/>
+            </w:r>
+            <w:r>
+              <w:rPr>
+                <w:rFonts w:asciiTheme="minorHAnsi" w:hAnsiTheme="minorHAnsi"/>
+                <w:noProof/>
+              </w:rPr>
+              <w:t> </w:t>
+            </w:r>
+            <w:r>
+              <w:rPr>
+                <w:rFonts w:asciiTheme="minorHAnsi" w:hAnsiTheme="minorHAnsi"/>
+                <w:noProof/>
+              </w:rPr>
+              <w:t> </w:t>
+            </w:r>
+            <w:r>
+              <w:rPr>
+                <w:rFonts w:asciiTheme="minorHAnsi" w:hAnsiTheme="minorHAnsi"/>
+                <w:noProof/>
+              </w:rPr>
+              <w:t> </w:t>
+            </w:r>
+            <w:r>
+              <w:rPr>
+                <w:rFonts w:asciiTheme="minorHAnsi" w:hAnsiTheme="minorHAnsi"/>
+                <w:noProof/>
+              </w:rPr>
+              <w:t> </w:t>
+            </w:r>
+            <w:r>
+              <w:rPr>
+                <w:rFonts w:asciiTheme="minorHAnsi" w:hAnsiTheme="minorHAnsi"/>
+                <w:noProof/>
+              </w:rPr>
+              <w:t> </w:t>
+            </w:r>
+            <w:r>
+              <w:rPr>
+                <w:rFonts w:asciiTheme="minorHAnsi" w:hAnsiTheme="minorHAnsi"/>
+              </w:rPr>
+              <w:fldChar w:fldCharType="end"/>
+            </w:r>
+          </w:p>
+        </w:tc>
+      </w:tr>
+    </w:tbl>
+    <w:p>
+      <w:pPr>
         <w:pStyle w:val="Heading3"/>
+        <w:spacing w:before="0"/>
         <w:rPr>
           <w:rFonts w:asciiTheme="minorHAnsi" w:hAnsiTheme="minorHAnsi" w:cs="Times New Roman"/>
           <w:color w:val="auto"/>
@@ -3010,13 +3371,24 @@
           <w:szCs w:val="22"/>
         </w:rPr>
       </w:pPr>
-      <w:r>
+    </w:p>
+    <w:p>
+      <w:pPr>
+        <w:pStyle w:val="Heading3"/>
         <w:rPr>
           <w:rFonts w:asciiTheme="minorHAnsi" w:hAnsiTheme="minorHAnsi" w:cs="Times New Roman"/>
           <w:color w:val="auto"/>
           <w:sz w:val="24"/>
           <w:szCs w:val="22"/>
         </w:rPr>
+      </w:pPr>
+      <w:r>
+        <w:rPr>
+          <w:rFonts w:asciiTheme="minorHAnsi" w:hAnsiTheme="minorHAnsi" w:cs="Times New Roman"/>
+          <w:color w:val="auto"/>
+          <w:sz w:val="24"/>
+          <w:szCs w:val="22"/>
+        </w:rPr>
         <w:t>Right to Revoke Authorization and Re-disclosure</w:t>
       </w:r>
     </w:p>
@@ -3032,7 +3404,16 @@
           <w:rFonts w:asciiTheme="minorHAnsi" w:hAnsiTheme="minorHAnsi"/>
           <w:szCs w:val="22"/>
         </w:rPr>
-        <w:t>You may change your mind and revoke (take back) the right to use your protected health information at any time.  Even if you revoke this Authorization, the researchers may still use or disclose health information they have already collected about you for this study. If you revoke this Authorization you may no longer be allowed to participate in the research study.  To revoke this Authorization, you must write to the Principal Investigator.</w:t>
+        <w:t>You may change your mind and revoke (take back) the right to use your protected health information at any time.  Even if you revoke this Authorization, the researchers may still use or disclose health information they have already collected about you for this study. If you revoke this Authorization you may no longer be allowed to participate in the research s</w:t>
+      </w:r>
+      <w:bookmarkStart w:id="21" w:name="_GoBack"/>
+      <w:bookmarkEnd w:id="21"/>
+      <w:r>
+        <w:rPr>
+          <w:rFonts w:asciiTheme="minorHAnsi" w:hAnsiTheme="minorHAnsi"/>
+          <w:szCs w:val="22"/>
+        </w:rPr>
+        <w:t>tudy.  To revoke this Authorization, you must write to the Principal Investigator.</w:t>
       </w:r>
     </w:p>
     <w:p>
@@ -3149,6 +3530,7 @@
           <w:bCs/>
           <w:i/>
         </w:rPr>
+        <w:lastRenderedPageBreak/>
         <w:t>Ex:</w:t>
       </w:r>
       <w:r>
@@ -3330,7 +3712,6 @@
         <w:rPr>
           <w:rFonts w:asciiTheme="minorHAnsi" w:hAnsiTheme="minorHAnsi"/>
         </w:rPr>
-        <w:lastRenderedPageBreak/>
         <w:t>Ex 2:</w:t>
       </w:r>
       <w:r>
@@ -3837,7 +4218,6 @@
         <w:rPr>
           <w:rFonts w:asciiTheme="minorHAnsi" w:hAnsiTheme="minorHAnsi"/>
         </w:rPr>
-        <w:lastRenderedPageBreak/>
         <w:t xml:space="preserve">[If you are video or audio taping a session you must specify how you will protect the information you are taping.] </w:t>
       </w:r>
     </w:p>
@@ -4138,6 +4518,7 @@
           <w:color w:val="000000"/>
           <w:highlight w:val="yellow"/>
         </w:rPr>
+        <w:lastRenderedPageBreak/>
         <w:t>[If research will have a Certificate of Confidentiality from the NIH, insert the following:]</w:t>
       </w:r>
     </w:p>
@@ -4221,7 +4602,6 @@
           <w:rFonts w:asciiTheme="minorHAnsi" w:hAnsiTheme="minorHAnsi"/>
           <w:color w:val="222222"/>
         </w:rPr>
-        <w:lastRenderedPageBreak/>
         <w:t>Y</w:t>
       </w:r>
       <w:r>
@@ -4429,7 +4809,23 @@
           <w:rFonts w:asciiTheme="minorHAnsi" w:hAnsiTheme="minorHAnsi"/>
           <w:color w:val="000000"/>
         </w:rPr>
-        <w:t>, as required by U.S. Law.  This Web site will not include information that can identify you.  At most, the Website will include a summary of the results.  You can search this Web site at anytime.</w:t>
+        <w:t xml:space="preserve">, as required by U.S. Law.  This Web site will not include information that can identify you.  At most, the Website will include a summary of the results.  You can search this Web site at </w:t>
+      </w:r>
+      <w:proofErr w:type="spellStart"/>
+      <w:r>
+        <w:rPr>
+          <w:rFonts w:asciiTheme="minorHAnsi" w:hAnsiTheme="minorHAnsi"/>
+          <w:color w:val="000000"/>
+        </w:rPr>
+        <w:t>anytime</w:t>
+      </w:r>
+      <w:proofErr w:type="spellEnd"/>
+      <w:r>
+        <w:rPr>
+          <w:rFonts w:asciiTheme="minorHAnsi" w:hAnsiTheme="minorHAnsi"/>
+          <w:color w:val="000000"/>
+        </w:rPr>
+        <w:t>.</w:t>
       </w:r>
     </w:p>
     <w:p>
@@ -4586,6 +4982,7 @@
           <w:rFonts w:asciiTheme="minorHAnsi" w:hAnsiTheme="minorHAnsi"/>
           <w:iCs/>
         </w:rPr>
+        <w:lastRenderedPageBreak/>
         <w:t>YES ____________________</w:t>
       </w:r>
       <w:r>
@@ -5027,8 +5424,15 @@
           <w:rFonts w:asciiTheme="minorHAnsi" w:hAnsiTheme="minorHAnsi"/>
         </w:rPr>
         <w:tab/>
+      </w:r>
+      <w:proofErr w:type="spellStart"/>
+      <w:r>
+        <w:rPr>
+          <w:rFonts w:asciiTheme="minorHAnsi" w:hAnsiTheme="minorHAnsi"/>
+        </w:rPr>
         <w:t>initial</w:t>
       </w:r>
+      <w:proofErr w:type="spellEnd"/>
     </w:p>
     <w:p>
       <w:pPr>
@@ -5144,8 +5548,15 @@
           <w:rFonts w:asciiTheme="minorHAnsi" w:hAnsiTheme="minorHAnsi"/>
         </w:rPr>
         <w:tab/>
+      </w:r>
+      <w:proofErr w:type="spellStart"/>
+      <w:r>
+        <w:rPr>
+          <w:rFonts w:asciiTheme="minorHAnsi" w:hAnsiTheme="minorHAnsi"/>
+        </w:rPr>
         <w:t>initial</w:t>
       </w:r>
+      <w:proofErr w:type="spellEnd"/>
     </w:p>
     <w:p>
       <w:pPr>
@@ -5232,16 +5643,7 @@
           <w:i/>
           <w:iCs/>
         </w:rPr>
-        <w:t xml:space="preserve">[If planned or possible future genetic testing results are unlikely to have clinical implications, then a statement that the results will not be made available to participants may be appropriate. If results might be of clinical significance, then describe the circumstances and procedures by which participants would receive results. Describe how participants might access genetic </w:t>
-      </w:r>
-      <w:r>
-        <w:rPr>
-          <w:rFonts w:asciiTheme="minorHAnsi" w:hAnsiTheme="minorHAnsi"/>
-          <w:i/>
-          <w:iCs/>
-        </w:rPr>
-        <w:lastRenderedPageBreak/>
-        <w:t>counseling for assistance in understanding the implications of genetic testing results, and whether this might involve costs to participants. Investigators should be aware that federal regulations, in general, require that testing results used in clinical management must have been obtained in a CLIA-certified laboratory.]</w:t>
+        <w:t>[If planned or possible future genetic testing results are unlikely to have clinical implications, then a statement that the results will not be made available to participants may be appropriate. If results might be of clinical significance, then describe the circumstances and procedures by which participants would receive results. Describe how participants might access genetic counseling for assistance in understanding the implications of genetic testing results, and whether this might involve costs to participants. Investigators should be aware that federal regulations, in general, require that testing results used in clinical management must have been obtained in a CLIA-certified laboratory.]</w:t>
       </w:r>
     </w:p>
     <w:p>
@@ -5591,6 +5993,7 @@
         <w:rPr>
           <w:rFonts w:asciiTheme="minorHAnsi" w:hAnsiTheme="minorHAnsi"/>
         </w:rPr>
+        <w:lastRenderedPageBreak/>
         <w:t xml:space="preserve">You do not have to participate in this study. If you choose to participate, you may stop at any time without any penalty. You may also choose not to answer particular questions that are asked in the study. </w:t>
       </w:r>
       <w:r>
@@ -5762,7 +6165,6 @@
         <w:rPr>
           <w:rFonts w:asciiTheme="minorHAnsi" w:hAnsiTheme="minorHAnsi"/>
         </w:rPr>
-        <w:lastRenderedPageBreak/>
         <w:t xml:space="preserve">If you leave the study before the final regularly scheduled visit, </w:t>
       </w:r>
       <w:r>
@@ -6710,16 +7112,7 @@
           <w:i/>
           <w:iCs/>
         </w:rPr>
-        <w:t xml:space="preserve">I have been given the chance to read this consent form. I understand the information about this study. Questions that I wanted to ask about the study have been answered. </w:t>
-      </w:r>
-      <w:r>
-        <w:rPr>
-          <w:rFonts w:asciiTheme="minorHAnsi" w:hAnsiTheme="minorHAnsi"/>
-          <w:i/>
-          <w:iCs/>
-        </w:rPr>
-        <w:lastRenderedPageBreak/>
-        <w:t xml:space="preserve">My signature says that I am willing to participate </w:t>
+        <w:t xml:space="preserve">I have been given the chance to read this consent form. I understand the information about this study. Questions that I wanted to ask about the study have been answered. My signature says that I am willing to participate </w:t>
       </w:r>
       <w:r>
         <w:rPr>
@@ -7282,6 +7675,7 @@
         <w:rPr>
           <w:rFonts w:asciiTheme="minorHAnsi" w:hAnsiTheme="minorHAnsi"/>
         </w:rPr>
+        <w:lastRenderedPageBreak/>
         <w:t>(Printed)</w:t>
       </w:r>
       <w:r>
@@ -7496,7 +7890,6 @@
         <w:rPr>
           <w:rFonts w:asciiTheme="minorHAnsi" w:hAnsiTheme="minorHAnsi"/>
         </w:rPr>
-        <w:lastRenderedPageBreak/>
         <w:t>________________________________________________ ________________</w:t>
       </w:r>
     </w:p>
@@ -7963,7 +8356,7 @@
         <w:sz w:val="20"/>
         <w:szCs w:val="20"/>
       </w:rPr>
-      <w:t>10</w:t>
+      <w:t>1</w:t>
     </w:r>
     <w:r>
       <w:rPr>
@@ -8017,7 +8410,7 @@
         <w:sz w:val="20"/>
         <w:szCs w:val="20"/>
       </w:rPr>
-      <w:t>11</w:t>
+      <w:t>12</w:t>
     </w:r>
     <w:r>
       <w:rPr>
@@ -8251,7 +8644,17 @@
                               <w:sz w:val="14"/>
                               <w:szCs w:val="14"/>
                             </w:rPr>
-                            <w:t>Template Rev Date: 6-19-14</w:t>
+                            <w:t xml:space="preserve">Template Rev Date: </w:t>
+                          </w:r>
+                          <w:r>
+                            <w:rPr>
+                              <w:rFonts w:ascii="Times New Roman" w:hAnsi="Times New Roman"/>
+                              <w:i/>
+                              <w:color w:val="808080" w:themeColor="background1" w:themeShade="80"/>
+                              <w:sz w:val="14"/>
+                              <w:szCs w:val="14"/>
+                            </w:rPr>
+                            <w:t>3-11-15</w:t>
                           </w:r>
                         </w:p>
                         <w:p>
@@ -8392,7 +8795,17 @@
                         <w:sz w:val="14"/>
                         <w:szCs w:val="14"/>
                       </w:rPr>
-                      <w:t>Template Rev Date: 6-19-14</w:t>
+                      <w:t xml:space="preserve">Template Rev Date: </w:t>
+                    </w:r>
+                    <w:r>
+                      <w:rPr>
+                        <w:rFonts w:ascii="Times New Roman" w:hAnsi="Times New Roman"/>
+                        <w:i/>
+                        <w:color w:val="808080" w:themeColor="background1" w:themeShade="80"/>
+                        <w:sz w:val="14"/>
+                        <w:szCs w:val="14"/>
+                      </w:rPr>
+                      <w:t>3-11-15</w:t>
                     </w:r>
                   </w:p>
                   <w:p>
@@ -10542,7 +10955,7 @@
 </file>
 
 <file path=customXml/itemProps1.xml><?xml version="1.0" encoding="utf-8"?>
-<ds:datastoreItem xmlns:ds="http://schemas.openxmlformats.org/officeDocument/2006/customXml" ds:itemID="{418953A9-57B9-432C-8FFF-0DD0A54E13CC}">
+<ds:datastoreItem xmlns:ds="http://schemas.openxmlformats.org/officeDocument/2006/customXml" ds:itemID="{519C138A-5FBD-4C45-92D5-4DD07C7A9E7F}">
   <ds:schemaRefs>
     <ds:schemaRef ds:uri="http://schemas.openxmlformats.org/officeDocument/2006/bibliography"/>
   </ds:schemaRefs>

</xml_diff>